<commit_message>
fix lexical and syntactical analiz
</commit_message>
<xml_diff>
--- a/Dubaleko V.V.docx
+++ b/Dubaleko V.V.docx
@@ -195,8 +195,19 @@
           <w:szCs w:val="24"/>
           <w:u w:val="single"/>
         </w:rPr>
-        <w:t xml:space="preserve">  Н.В. Пацей</w:t>
-      </w:r>
+        <w:t xml:space="preserve">  Н.В. </w:t>
+      </w:r>
+      <w:proofErr w:type="spellStart"/>
+      <w:r>
+        <w:rPr>
+          <w:rFonts w:ascii="Times New Roman" w:hAnsi="Times New Roman" w:cs="Times New Roman"/>
+          <w:sz w:val="24"/>
+          <w:szCs w:val="24"/>
+          <w:u w:val="single"/>
+        </w:rPr>
+        <w:t>Пацей</w:t>
+      </w:r>
+      <w:proofErr w:type="spellEnd"/>
     </w:p>
     <w:p>
       <w:pPr>
@@ -254,7 +265,25 @@
           <w:sz w:val="24"/>
           <w:szCs w:val="24"/>
         </w:rPr>
-        <w:t>“___”__________________201</w:t>
+        <w:t>“__</w:t>
+      </w:r>
+      <w:proofErr w:type="gramStart"/>
+      <w:r>
+        <w:rPr>
+          <w:rFonts w:ascii="Times New Roman" w:hAnsi="Times New Roman" w:cs="Times New Roman"/>
+          <w:sz w:val="24"/>
+          <w:szCs w:val="24"/>
+        </w:rPr>
+        <w:t>_”_</w:t>
+      </w:r>
+      <w:proofErr w:type="gramEnd"/>
+      <w:r>
+        <w:rPr>
+          <w:rFonts w:ascii="Times New Roman" w:hAnsi="Times New Roman" w:cs="Times New Roman"/>
+          <w:sz w:val="24"/>
+          <w:szCs w:val="24"/>
+        </w:rPr>
+        <w:t>_________________201</w:t>
       </w:r>
       <w:r>
         <w:rPr>
@@ -387,6 +416,7 @@
           <w:u w:val="single"/>
         </w:rPr>
       </w:pPr>
+      <w:proofErr w:type="gramStart"/>
       <w:r>
         <w:rPr>
           <w:rFonts w:ascii="Times New Roman" w:hAnsi="Times New Roman" w:cs="Times New Roman"/>
@@ -413,6 +443,7 @@
         </w:rPr>
         <w:tab/>
       </w:r>
+      <w:proofErr w:type="gramEnd"/>
       <w:r>
         <w:rPr>
           <w:rFonts w:ascii="Times New Roman" w:hAnsi="Times New Roman" w:cs="Times New Roman"/>
@@ -529,6 +560,7 @@
         </w:rPr>
         <w:t xml:space="preserve"> </w:t>
       </w:r>
+      <w:proofErr w:type="gramStart"/>
       <w:r>
         <w:rPr>
           <w:rFonts w:ascii="Times New Roman" w:hAnsi="Times New Roman" w:cs="Times New Roman"/>
@@ -555,32 +587,44 @@
         </w:rPr>
         <w:tab/>
       </w:r>
-      <w:r>
-        <w:rPr>
-          <w:rFonts w:ascii="Times New Roman" w:hAnsi="Times New Roman" w:cs="Times New Roman"/>
-          <w:sz w:val="28"/>
-          <w:szCs w:val="28"/>
-          <w:u w:val="single"/>
-        </w:rPr>
-        <w:tab/>
-      </w:r>
-      <w:r>
-        <w:rPr>
-          <w:rFonts w:ascii="Times New Roman" w:hAnsi="Times New Roman" w:cs="Times New Roman"/>
-          <w:sz w:val="28"/>
-          <w:szCs w:val="28"/>
-          <w:u w:val="single"/>
-        </w:rPr>
-        <w:tab/>
-      </w:r>
-      <w:r>
-        <w:rPr>
-          <w:rFonts w:ascii="Times New Roman" w:hAnsi="Times New Roman" w:cs="Times New Roman"/>
-          <w:sz w:val="28"/>
-          <w:szCs w:val="28"/>
-          <w:u w:val="single"/>
-        </w:rPr>
-        <w:t>Дубалеко Валентин Викторович</w:t>
+      <w:proofErr w:type="gramEnd"/>
+      <w:r>
+        <w:rPr>
+          <w:rFonts w:ascii="Times New Roman" w:hAnsi="Times New Roman" w:cs="Times New Roman"/>
+          <w:sz w:val="28"/>
+          <w:szCs w:val="28"/>
+          <w:u w:val="single"/>
+        </w:rPr>
+        <w:tab/>
+      </w:r>
+      <w:r>
+        <w:rPr>
+          <w:rFonts w:ascii="Times New Roman" w:hAnsi="Times New Roman" w:cs="Times New Roman"/>
+          <w:sz w:val="28"/>
+          <w:szCs w:val="28"/>
+          <w:u w:val="single"/>
+        </w:rPr>
+        <w:tab/>
+      </w:r>
+      <w:proofErr w:type="spellStart"/>
+      <w:r>
+        <w:rPr>
+          <w:rFonts w:ascii="Times New Roman" w:hAnsi="Times New Roman" w:cs="Times New Roman"/>
+          <w:sz w:val="28"/>
+          <w:szCs w:val="28"/>
+          <w:u w:val="single"/>
+        </w:rPr>
+        <w:t>Дубалеко</w:t>
+      </w:r>
+      <w:proofErr w:type="spellEnd"/>
+      <w:r>
+        <w:rPr>
+          <w:rFonts w:ascii="Times New Roman" w:hAnsi="Times New Roman" w:cs="Times New Roman"/>
+          <w:sz w:val="28"/>
+          <w:szCs w:val="28"/>
+          <w:u w:val="single"/>
+        </w:rPr>
+        <w:t xml:space="preserve"> Валентин Викторович</w:t>
       </w:r>
       <w:r>
         <w:rPr>
@@ -1014,6 +1058,7 @@
         </w:rPr>
         <w:t xml:space="preserve"> </w:t>
       </w:r>
+      <w:proofErr w:type="spellStart"/>
       <w:r>
         <w:rPr>
           <w:rFonts w:ascii="Times New Roman" w:hAnsi="Times New Roman" w:cs="Times New Roman"/>
@@ -1023,6 +1068,7 @@
         </w:rPr>
         <w:t>Standart</w:t>
       </w:r>
+      <w:proofErr w:type="spellEnd"/>
       <w:r>
         <w:rPr>
           <w:rFonts w:ascii="Times New Roman" w:hAnsi="Times New Roman" w:cs="Times New Roman"/>
@@ -1124,6 +1170,7 @@
         </w:rPr>
         <w:t>15</w:t>
       </w:r>
+      <w:proofErr w:type="gramStart"/>
       <w:r>
         <w:rPr>
           <w:rFonts w:ascii="Times New Roman" w:hAnsi="Times New Roman" w:cs="Times New Roman"/>
@@ -1138,7 +1185,16 @@
           <w:sz w:val="28"/>
           <w:szCs w:val="28"/>
         </w:rPr>
-        <w:t xml:space="preserve"> в среде разработки </w:t>
+        <w:t xml:space="preserve"> в</w:t>
+      </w:r>
+      <w:proofErr w:type="gramEnd"/>
+      <w:r>
+        <w:rPr>
+          <w:rFonts w:ascii="Times New Roman" w:hAnsi="Times New Roman" w:cs="Times New Roman"/>
+          <w:sz w:val="28"/>
+          <w:szCs w:val="28"/>
+        </w:rPr>
+        <w:t xml:space="preserve"> среде разработки </w:t>
       </w:r>
       <w:r>
         <w:rPr>
@@ -1255,7 +1311,92 @@
           <w:sz w:val="28"/>
           <w:szCs w:val="28"/>
         </w:rPr>
-        <w:t xml:space="preserve">. Типы данных </w:t>
+        <w:t xml:space="preserve">. Типы </w:t>
+      </w:r>
+      <w:proofErr w:type="gramStart"/>
+      <w:r>
+        <w:rPr>
+          <w:rFonts w:ascii="Times New Roman" w:hAnsi="Times New Roman" w:cs="Times New Roman"/>
+          <w:sz w:val="28"/>
+          <w:szCs w:val="28"/>
+        </w:rPr>
+        <w:t xml:space="preserve">данных </w:t>
+      </w:r>
+      <w:r>
+        <w:rPr>
+          <w:rFonts w:ascii="Times New Roman" w:hAnsi="Times New Roman" w:cs="Times New Roman"/>
+          <w:sz w:val="28"/>
+          <w:szCs w:val="28"/>
+        </w:rPr>
+        <w:t>:</w:t>
+      </w:r>
+      <w:proofErr w:type="gramEnd"/>
+      <w:r>
+        <w:rPr>
+          <w:rFonts w:ascii="Times New Roman" w:hAnsi="Times New Roman" w:cs="Times New Roman"/>
+          <w:sz w:val="28"/>
+          <w:szCs w:val="28"/>
+        </w:rPr>
+        <w:t xml:space="preserve"> </w:t>
+      </w:r>
+      <w:r>
+        <w:rPr>
+          <w:rFonts w:ascii="Times New Roman" w:hAnsi="Times New Roman" w:cs="Times New Roman"/>
+          <w:sz w:val="28"/>
+          <w:szCs w:val="28"/>
+          <w:lang w:val="en-US"/>
+        </w:rPr>
+        <w:t>integer</w:t>
+      </w:r>
+      <w:r>
+        <w:rPr>
+          <w:rFonts w:ascii="Times New Roman" w:hAnsi="Times New Roman" w:cs="Times New Roman"/>
+          <w:sz w:val="28"/>
+          <w:szCs w:val="28"/>
+        </w:rPr>
+        <w:t>,</w:t>
+      </w:r>
+      <w:r>
+        <w:rPr>
+          <w:rFonts w:ascii="Times New Roman" w:hAnsi="Times New Roman" w:cs="Times New Roman"/>
+          <w:sz w:val="28"/>
+          <w:szCs w:val="28"/>
+        </w:rPr>
+        <w:t xml:space="preserve"> </w:t>
+      </w:r>
+      <w:r>
+        <w:rPr>
+          <w:rFonts w:ascii="Times New Roman" w:hAnsi="Times New Roman" w:cs="Times New Roman"/>
+          <w:sz w:val="28"/>
+          <w:szCs w:val="28"/>
+          <w:lang w:val="en-US"/>
+        </w:rPr>
+        <w:t>string</w:t>
+      </w:r>
+      <w:r>
+        <w:rPr>
+          <w:rFonts w:ascii="Times New Roman" w:hAnsi="Times New Roman" w:cs="Times New Roman"/>
+          <w:sz w:val="28"/>
+          <w:szCs w:val="28"/>
+        </w:rPr>
+        <w:t xml:space="preserve">, </w:t>
+      </w:r>
+      <w:r>
+        <w:rPr>
+          <w:rFonts w:ascii="Times New Roman" w:hAnsi="Times New Roman" w:cs="Times New Roman"/>
+          <w:sz w:val="28"/>
+          <w:szCs w:val="28"/>
+          <w:lang w:val="en-US"/>
+        </w:rPr>
+        <w:t>bool</w:t>
+      </w:r>
+      <w:r>
+        <w:rPr>
+          <w:rFonts w:ascii="Times New Roman" w:hAnsi="Times New Roman" w:cs="Times New Roman"/>
+          <w:sz w:val="28"/>
+          <w:szCs w:val="28"/>
+        </w:rPr>
+        <w:t>. Функции стандартной библиотеки</w:t>
       </w:r>
       <w:r>
         <w:rPr>
@@ -1280,16 +1421,9 @@
           <w:sz w:val="28"/>
           <w:szCs w:val="28"/>
         </w:rPr>
-        <w:t>,</w:t>
-      </w:r>
-      <w:r>
-        <w:rPr>
-          <w:rFonts w:ascii="Times New Roman" w:hAnsi="Times New Roman" w:cs="Times New Roman"/>
-          <w:sz w:val="28"/>
-          <w:szCs w:val="28"/>
-        </w:rPr>
         <w:t xml:space="preserve"> </w:t>
       </w:r>
+      <w:proofErr w:type="spellStart"/>
       <w:r>
         <w:rPr>
           <w:rFonts w:ascii="Times New Roman" w:hAnsi="Times New Roman" w:cs="Times New Roman"/>
@@ -1297,6 +1431,24 @@
           <w:szCs w:val="28"/>
           <w:lang w:val="en-US"/>
         </w:rPr>
+        <w:t>strlen</w:t>
+      </w:r>
+      <w:proofErr w:type="spellEnd"/>
+      <w:r>
+        <w:rPr>
+          <w:rFonts w:ascii="Times New Roman" w:hAnsi="Times New Roman" w:cs="Times New Roman"/>
+          <w:sz w:val="28"/>
+          <w:szCs w:val="28"/>
+        </w:rPr>
+        <w:t>(</w:t>
+      </w:r>
+      <w:r>
+        <w:rPr>
+          <w:rFonts w:ascii="Times New Roman" w:hAnsi="Times New Roman" w:cs="Times New Roman"/>
+          <w:sz w:val="28"/>
+          <w:szCs w:val="28"/>
+          <w:lang w:val="en-US"/>
+        </w:rPr>
         <w:t>string</w:t>
       </w:r>
       <w:r>
@@ -1305,7 +1457,33 @@
           <w:sz w:val="28"/>
           <w:szCs w:val="28"/>
         </w:rPr>
-        <w:t xml:space="preserve">, </w:t>
+        <w:t xml:space="preserve">) </w:t>
+      </w:r>
+      <w:r>
+        <w:rPr>
+          <w:rFonts w:ascii="Times New Roman" w:hAnsi="Times New Roman" w:cs="Times New Roman"/>
+          <w:sz w:val="28"/>
+          <w:szCs w:val="28"/>
+        </w:rPr>
+        <w:t xml:space="preserve">–длина </w:t>
+      </w:r>
+      <w:proofErr w:type="gramStart"/>
+      <w:r>
+        <w:rPr>
+          <w:rFonts w:ascii="Times New Roman" w:hAnsi="Times New Roman" w:cs="Times New Roman"/>
+          <w:sz w:val="28"/>
+          <w:szCs w:val="28"/>
+        </w:rPr>
+        <w:t>строки ,</w:t>
+      </w:r>
+      <w:proofErr w:type="gramEnd"/>
+      <w:r>
+        <w:rPr>
+          <w:rFonts w:ascii="Times New Roman" w:hAnsi="Times New Roman" w:cs="Times New Roman"/>
+          <w:sz w:val="28"/>
+          <w:szCs w:val="28"/>
+        </w:rPr>
+        <w:t xml:space="preserve"> </w:t>
       </w:r>
       <w:r>
         <w:rPr>
@@ -1322,15 +1500,25 @@
           <w:sz w:val="28"/>
           <w:szCs w:val="28"/>
         </w:rPr>
-        <w:t>. Функции стандартной библиотеки</w:t>
-      </w:r>
-      <w:r>
-        <w:rPr>
-          <w:rFonts w:ascii="Times New Roman" w:hAnsi="Times New Roman" w:cs="Times New Roman"/>
-          <w:sz w:val="28"/>
-          <w:szCs w:val="28"/>
-        </w:rPr>
-        <w:t xml:space="preserve">: </w:t>
+        <w:t xml:space="preserve"> </w:t>
+      </w:r>
+      <w:proofErr w:type="spellStart"/>
+      <w:r>
+        <w:rPr>
+          <w:rFonts w:ascii="Times New Roman" w:hAnsi="Times New Roman" w:cs="Times New Roman"/>
+          <w:sz w:val="28"/>
+          <w:szCs w:val="28"/>
+        </w:rPr>
+        <w:t>substr</w:t>
+      </w:r>
+      <w:proofErr w:type="spellEnd"/>
+      <w:r>
+        <w:rPr>
+          <w:rFonts w:ascii="Times New Roman" w:hAnsi="Times New Roman" w:cs="Times New Roman"/>
+          <w:sz w:val="28"/>
+          <w:szCs w:val="28"/>
+        </w:rPr>
+        <w:t xml:space="preserve"> ( </w:t>
       </w:r>
       <w:r>
         <w:rPr>
@@ -1339,15 +1527,15 @@
           <w:szCs w:val="28"/>
           <w:lang w:val="en-US"/>
         </w:rPr>
-        <w:t>integer</w:t>
-      </w:r>
-      <w:r>
-        <w:rPr>
-          <w:rFonts w:ascii="Times New Roman" w:hAnsi="Times New Roman" w:cs="Times New Roman"/>
-          <w:sz w:val="28"/>
-          <w:szCs w:val="28"/>
-        </w:rPr>
-        <w:t xml:space="preserve"> </w:t>
+        <w:t>string</w:t>
+      </w:r>
+      <w:r>
+        <w:rPr>
+          <w:rFonts w:ascii="Times New Roman" w:hAnsi="Times New Roman" w:cs="Times New Roman"/>
+          <w:sz w:val="28"/>
+          <w:szCs w:val="28"/>
+        </w:rPr>
+        <w:t xml:space="preserve"> , </w:t>
       </w:r>
       <w:r>
         <w:rPr>
@@ -1356,82 +1544,7 @@
           <w:szCs w:val="28"/>
           <w:lang w:val="en-US"/>
         </w:rPr>
-        <w:t>strlen</w:t>
-      </w:r>
-      <w:r>
-        <w:rPr>
-          <w:rFonts w:ascii="Times New Roman" w:hAnsi="Times New Roman" w:cs="Times New Roman"/>
-          <w:sz w:val="28"/>
-          <w:szCs w:val="28"/>
-        </w:rPr>
-        <w:t>(</w:t>
-      </w:r>
-      <w:r>
-        <w:rPr>
-          <w:rFonts w:ascii="Times New Roman" w:hAnsi="Times New Roman" w:cs="Times New Roman"/>
-          <w:sz w:val="28"/>
-          <w:szCs w:val="28"/>
-          <w:lang w:val="en-US"/>
-        </w:rPr>
         <w:t>string</w:t>
-      </w:r>
-      <w:r>
-        <w:rPr>
-          <w:rFonts w:ascii="Times New Roman" w:hAnsi="Times New Roman" w:cs="Times New Roman"/>
-          <w:sz w:val="28"/>
-          <w:szCs w:val="28"/>
-        </w:rPr>
-        <w:t xml:space="preserve">) </w:t>
-      </w:r>
-      <w:r>
-        <w:rPr>
-          <w:rFonts w:ascii="Times New Roman" w:hAnsi="Times New Roman" w:cs="Times New Roman"/>
-          <w:sz w:val="28"/>
-          <w:szCs w:val="28"/>
-        </w:rPr>
-        <w:t xml:space="preserve">–длина строки , </w:t>
-      </w:r>
-      <w:r>
-        <w:rPr>
-          <w:rFonts w:ascii="Times New Roman" w:hAnsi="Times New Roman" w:cs="Times New Roman"/>
-          <w:sz w:val="28"/>
-          <w:szCs w:val="28"/>
-          <w:lang w:val="en-US"/>
-        </w:rPr>
-        <w:t>string</w:t>
-      </w:r>
-      <w:r>
-        <w:rPr>
-          <w:rFonts w:ascii="Times New Roman" w:hAnsi="Times New Roman" w:cs="Times New Roman"/>
-          <w:sz w:val="28"/>
-          <w:szCs w:val="28"/>
-        </w:rPr>
-        <w:t xml:space="preserve"> </w:t>
-      </w:r>
-      <w:r>
-        <w:rPr>
-          <w:rFonts w:ascii="Times New Roman" w:hAnsi="Times New Roman" w:cs="Times New Roman"/>
-          <w:sz w:val="28"/>
-          <w:szCs w:val="28"/>
-        </w:rPr>
-        <w:t xml:space="preserve">substr ( </w:t>
-      </w:r>
-      <w:r>
-        <w:rPr>
-          <w:rFonts w:ascii="Times New Roman" w:hAnsi="Times New Roman" w:cs="Times New Roman"/>
-          <w:sz w:val="28"/>
-          <w:szCs w:val="28"/>
-          <w:lang w:val="en-US"/>
-        </w:rPr>
-        <w:t>string</w:t>
-      </w:r>
-      <w:r>
-        <w:rPr>
-          <w:rFonts w:ascii="Times New Roman" w:hAnsi="Times New Roman" w:cs="Times New Roman"/>
-          <w:sz w:val="28"/>
-          <w:szCs w:val="28"/>
-        </w:rPr>
-        <w:t xml:space="preserve"> , integer</w:t>
       </w:r>
       <w:bookmarkStart w:id="0" w:name="_GoBack"/>
       <w:bookmarkEnd w:id="0"/>
@@ -1441,16 +1554,26 @@
           <w:sz w:val="28"/>
           <w:szCs w:val="28"/>
         </w:rPr>
-        <w:t xml:space="preserve">) – подстрока. Арифметические операции +, -, *, /. Оператор вывода в стандартный поток </w:t>
-      </w:r>
-      <w:r>
-        <w:rPr>
-          <w:rFonts w:ascii="Times New Roman" w:hAnsi="Times New Roman" w:cs="Times New Roman"/>
-          <w:sz w:val="28"/>
-          <w:szCs w:val="28"/>
-        </w:rPr>
-        <w:t xml:space="preserve">: </w:t>
-      </w:r>
+        <w:t xml:space="preserve">) – подстрока. Арифметические операции +, -, *, /. Оператор вывода в стандартный </w:t>
+      </w:r>
+      <w:proofErr w:type="gramStart"/>
+      <w:r>
+        <w:rPr>
+          <w:rFonts w:ascii="Times New Roman" w:hAnsi="Times New Roman" w:cs="Times New Roman"/>
+          <w:sz w:val="28"/>
+          <w:szCs w:val="28"/>
+        </w:rPr>
+        <w:t xml:space="preserve">поток </w:t>
+      </w:r>
+      <w:r>
+        <w:rPr>
+          <w:rFonts w:ascii="Times New Roman" w:hAnsi="Times New Roman" w:cs="Times New Roman"/>
+          <w:sz w:val="28"/>
+          <w:szCs w:val="28"/>
+        </w:rPr>
+        <w:t>:</w:t>
+      </w:r>
+      <w:proofErr w:type="gramEnd"/>
       <w:r>
         <w:rPr>
           <w:rFonts w:ascii="Times New Roman" w:hAnsi="Times New Roman" w:cs="Times New Roman"/>
@@ -1464,6 +1587,14 @@
           <w:rFonts w:ascii="Times New Roman" w:hAnsi="Times New Roman" w:cs="Times New Roman"/>
           <w:sz w:val="28"/>
           <w:szCs w:val="28"/>
+        </w:rPr>
+        <w:t xml:space="preserve"> </w:t>
+      </w:r>
+      <w:r>
+        <w:rPr>
+          <w:rFonts w:ascii="Times New Roman" w:hAnsi="Times New Roman" w:cs="Times New Roman"/>
+          <w:sz w:val="28"/>
+          <w:szCs w:val="28"/>
           <w:lang w:val="en-US"/>
         </w:rPr>
         <w:t>print</w:t>
@@ -1492,6 +1623,7 @@
         </w:rPr>
         <w:t xml:space="preserve">Программные конструкции </w:t>
       </w:r>
+      <w:proofErr w:type="gramStart"/>
       <w:r>
         <w:rPr>
           <w:rFonts w:ascii="Times New Roman" w:hAnsi="Times New Roman" w:cs="Times New Roman"/>
@@ -1507,7 +1639,16 @@
           <w:sz w:val="28"/>
           <w:szCs w:val="28"/>
         </w:rPr>
-        <w:t xml:space="preserve">(), </w:t>
+        <w:t>(</w:t>
+      </w:r>
+      <w:proofErr w:type="gramEnd"/>
+      <w:r>
+        <w:rPr>
+          <w:rFonts w:ascii="Times New Roman" w:hAnsi="Times New Roman" w:cs="Times New Roman"/>
+          <w:sz w:val="28"/>
+          <w:szCs w:val="28"/>
+        </w:rPr>
+        <w:t xml:space="preserve">), </w:t>
       </w:r>
       <w:r>
         <w:rPr>
@@ -4533,14 +4674,25 @@
         </w:rPr>
         <w:tab/>
       </w:r>
-      <w:r>
-        <w:rPr>
-          <w:rFonts w:ascii="Times New Roman" w:hAnsi="Times New Roman" w:cs="Times New Roman"/>
-          <w:sz w:val="28"/>
-          <w:szCs w:val="28"/>
-          <w:u w:val="single"/>
-        </w:rPr>
-        <w:t>Дубалеко В.В</w:t>
+      <w:proofErr w:type="spellStart"/>
+      <w:r>
+        <w:rPr>
+          <w:rFonts w:ascii="Times New Roman" w:hAnsi="Times New Roman" w:cs="Times New Roman"/>
+          <w:sz w:val="28"/>
+          <w:szCs w:val="28"/>
+          <w:u w:val="single"/>
+        </w:rPr>
+        <w:t>Дубалеко</w:t>
+      </w:r>
+      <w:proofErr w:type="spellEnd"/>
+      <w:r>
+        <w:rPr>
+          <w:rFonts w:ascii="Times New Roman" w:hAnsi="Times New Roman" w:cs="Times New Roman"/>
+          <w:sz w:val="28"/>
+          <w:szCs w:val="28"/>
+          <w:u w:val="single"/>
+        </w:rPr>
+        <w:t xml:space="preserve"> В.В</w:t>
       </w:r>
     </w:p>
     <w:p>

</xml_diff>